<commit_message>
Updated storyboard Drawing c/o Pineda Narration c/o Buada
</commit_message>
<xml_diff>
--- a/Storyboards/story.docx
+++ b/Storyboards/story.docx
@@ -15,7 +15,7 @@
         <mc:AlternateContent>
           <mc:Choice Requires="wps">
             <w:drawing>
-              <wp:anchor distT="45720" distB="45720" distL="114300" distR="114300" simplePos="0" relativeHeight="251659264" behindDoc="0" locked="0" layoutInCell="1" allowOverlap="1">
+              <wp:anchor distT="45720" distB="45720" distL="114300" distR="114300" simplePos="0" relativeHeight="251659264" behindDoc="0" locked="0" layoutInCell="1" allowOverlap="1" wp14:anchorId="154F65AF" wp14:editId="21FCB67B">
                 <wp:simplePos x="0" y="0"/>
                 <wp:positionH relativeFrom="margin">
                   <wp:posOffset>3200400</wp:posOffset>
@@ -70,7 +70,14 @@
                                 <w:sz w:val="24"/>
                                 <w:lang w:val="en-US"/>
                               </w:rPr>
-                              <w:t xml:space="preserve">Bus terminal </w:t>
+                              <w:t>After a long day, it is finally time to go home. There are those who rides the bus when going to/from their houses. And it is a daily part of their lives</w:t>
+                            </w:r>
+                            <w:r>
+                              <w:rPr>
+                                <w:sz w:val="24"/>
+                                <w:lang w:val="en-US"/>
+                              </w:rPr>
+                              <w:t xml:space="preserve"> </w:t>
                             </w:r>
                           </w:p>
                         </w:txbxContent>
@@ -92,7 +99,7 @@
           </mc:Choice>
           <mc:Fallback>
             <w:pict>
-              <v:shapetype id="_x0000_t202" coordsize="21600,21600" o:spt="202" path="m,l,21600r21600,l21600,xe">
+              <v:shapetype w14:anchorId="154F65AF" id="_x0000_t202" coordsize="21600,21600" o:spt="202" path="m,l,21600r21600,l21600,xe">
                 <v:stroke joinstyle="miter"/>
                 <v:path gradientshapeok="t" o:connecttype="rect"/>
               </v:shapetype>
@@ -111,7 +118,14 @@
                           <w:sz w:val="24"/>
                           <w:lang w:val="en-US"/>
                         </w:rPr>
-                        <w:t xml:space="preserve">Bus terminal </w:t>
+                        <w:t>After a long day, it is finally time to go home. There are those who rides the bus when going to/from their houses. And it is a daily part of their lives</w:t>
+                      </w:r>
+                      <w:r>
+                        <w:rPr>
+                          <w:sz w:val="24"/>
+                          <w:lang w:val="en-US"/>
+                        </w:rPr>
+                        <w:t xml:space="preserve"> </w:t>
                       </w:r>
                     </w:p>
                   </w:txbxContent>
@@ -127,7 +141,7 @@
           <w:noProof/>
         </w:rPr>
         <w:drawing>
-          <wp:inline distT="0" distB="0" distL="0" distR="0" wp14:anchorId="037E7F75" wp14:editId="26EC6AD0">
+          <wp:inline distT="0" distB="0" distL="0" distR="0" wp14:anchorId="76F1403B" wp14:editId="203A1670">
             <wp:extent cx="2571750" cy="2057400"/>
             <wp:effectExtent l="0" t="0" r="0" b="0"/>
             <wp:docPr id="2" name="Picture 2"/>
@@ -192,7 +206,7 @@
         <mc:AlternateContent>
           <mc:Choice Requires="wps">
             <w:drawing>
-              <wp:anchor distT="45720" distB="45720" distL="114300" distR="114300" simplePos="0" relativeHeight="251661312" behindDoc="0" locked="0" layoutInCell="1" allowOverlap="1" wp14:anchorId="75301995" wp14:editId="51526B21">
+              <wp:anchor distT="45720" distB="45720" distL="114300" distR="114300" simplePos="0" relativeHeight="251661312" behindDoc="0" locked="0" layoutInCell="1" allowOverlap="1" wp14:anchorId="6F7B9C07" wp14:editId="741DB479">
                 <wp:simplePos x="0" y="0"/>
                 <wp:positionH relativeFrom="margin">
                   <wp:posOffset>3238500</wp:posOffset>
@@ -247,7 +261,7 @@
                                 <w:sz w:val="24"/>
                                 <w:lang w:val="en-US"/>
                               </w:rPr>
-                              <w:t>Line queue</w:t>
+                              <w:t>Every day is the same. Upon arrival a long line awaits. Passengers eager to go home with their families or spend their time on personal hobbies.</w:t>
                             </w:r>
                           </w:p>
                         </w:txbxContent>
@@ -269,7 +283,7 @@
           </mc:Choice>
           <mc:Fallback>
             <w:pict>
-              <v:shape w14:anchorId="75301995" id="_x0000_s1027" type="#_x0000_t202" style="position:absolute;margin-left:255pt;margin-top:1.45pt;width:238.5pt;height:157.5pt;z-index:251661312;visibility:visible;mso-wrap-style:square;mso-width-percent:0;mso-height-percent:0;mso-wrap-distance-left:9pt;mso-wrap-distance-top:3.6pt;mso-wrap-distance-right:9pt;mso-wrap-distance-bottom:3.6pt;mso-position-horizontal:absolute;mso-position-horizontal-relative:margin;mso-position-vertical:absolute;mso-position-vertical-relative:text;mso-width-percent:0;mso-height-percent:0;mso-width-relative:margin;mso-height-relative:margin;v-text-anchor:top" o:gfxdata="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">
+              <v:shape w14:anchorId="6F7B9C07" id="_x0000_s1027" type="#_x0000_t202" style="position:absolute;margin-left:255pt;margin-top:1.45pt;width:238.5pt;height:157.5pt;z-index:251661312;visibility:visible;mso-wrap-style:square;mso-width-percent:0;mso-height-percent:0;mso-wrap-distance-left:9pt;mso-wrap-distance-top:3.6pt;mso-wrap-distance-right:9pt;mso-wrap-distance-bottom:3.6pt;mso-position-horizontal:absolute;mso-position-horizontal-relative:margin;mso-position-vertical:absolute;mso-position-vertical-relative:text;mso-width-percent:0;mso-height-percent:0;mso-width-relative:margin;mso-height-relative:margin;v-text-anchor:top" o:gfxdata="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">
                 <v:textbox>
                   <w:txbxContent>
                     <w:p>
@@ -284,7 +298,7 @@
                           <w:sz w:val="24"/>
                           <w:lang w:val="en-US"/>
                         </w:rPr>
-                        <w:t>Line queue</w:t>
+                        <w:t>Every day is the same. Upon arrival a long line awaits. Passengers eager to go home with their families or spend their time on personal hobbies.</w:t>
                       </w:r>
                     </w:p>
                   </w:txbxContent>
@@ -300,7 +314,7 @@
           <w:noProof/>
         </w:rPr>
         <w:drawing>
-          <wp:inline distT="0" distB="0" distL="0" distR="0" wp14:anchorId="66D29D43" wp14:editId="38E801B6">
+          <wp:inline distT="0" distB="0" distL="0" distR="0" wp14:anchorId="32A17095" wp14:editId="7668C9E2">
             <wp:extent cx="2533650" cy="2171700"/>
             <wp:effectExtent l="0" t="0" r="0" b="0"/>
             <wp:docPr id="3" name="Picture 3"/>
@@ -365,7 +379,7 @@
         <mc:AlternateContent>
           <mc:Choice Requires="wps">
             <w:drawing>
-              <wp:anchor distT="45720" distB="45720" distL="114300" distR="114300" simplePos="0" relativeHeight="251663360" behindDoc="0" locked="0" layoutInCell="1" allowOverlap="1" wp14:anchorId="75301995" wp14:editId="51526B21">
+              <wp:anchor distT="45720" distB="45720" distL="114300" distR="114300" simplePos="0" relativeHeight="251663360" behindDoc="0" locked="0" layoutInCell="1" allowOverlap="1" wp14:anchorId="2D15E76D" wp14:editId="3C5C120C">
                 <wp:simplePos x="0" y="0"/>
                 <wp:positionH relativeFrom="margin">
                   <wp:posOffset>3257550</wp:posOffset>
@@ -420,7 +434,7 @@
                                 <w:sz w:val="24"/>
                                 <w:lang w:val="en-US"/>
                               </w:rPr>
-                              <w:t>overcrowding</w:t>
+                              <w:t xml:space="preserve">As one might expect, this time of the day is where people rush in. Clocking out of their school and offices at the same time will result with the buses becoming full in a blink of an eye. </w:t>
                             </w:r>
                           </w:p>
                         </w:txbxContent>
@@ -442,7 +456,7 @@
           </mc:Choice>
           <mc:Fallback>
             <w:pict>
-              <v:shape w14:anchorId="75301995" id="_x0000_s1028" type="#_x0000_t202" style="position:absolute;margin-left:256.5pt;margin-top:1.35pt;width:238.5pt;height:190.5pt;z-index:251663360;visibility:visible;mso-wrap-style:square;mso-width-percent:0;mso-height-percent:0;mso-wrap-distance-left:9pt;mso-wrap-distance-top:3.6pt;mso-wrap-distance-right:9pt;mso-wrap-distance-bottom:3.6pt;mso-position-horizontal:absolute;mso-position-horizontal-relative:margin;mso-position-vertical:absolute;mso-position-vertical-relative:text;mso-width-percent:0;mso-height-percent:0;mso-width-relative:margin;mso-height-relative:margin;v-text-anchor:top" o:gfxdata="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">
+              <v:shape w14:anchorId="2D15E76D" id="_x0000_s1028" type="#_x0000_t202" style="position:absolute;margin-left:256.5pt;margin-top:1.35pt;width:238.5pt;height:190.5pt;z-index:251663360;visibility:visible;mso-wrap-style:square;mso-width-percent:0;mso-height-percent:0;mso-wrap-distance-left:9pt;mso-wrap-distance-top:3.6pt;mso-wrap-distance-right:9pt;mso-wrap-distance-bottom:3.6pt;mso-position-horizontal:absolute;mso-position-horizontal-relative:margin;mso-position-vertical:absolute;mso-position-vertical-relative:text;mso-width-percent:0;mso-height-percent:0;mso-width-relative:margin;mso-height-relative:margin;v-text-anchor:top" o:gfxdata="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">
                 <v:textbox>
                   <w:txbxContent>
                     <w:p>
@@ -457,7 +471,7 @@
                           <w:sz w:val="24"/>
                           <w:lang w:val="en-US"/>
                         </w:rPr>
-                        <w:t>overcrowding</w:t>
+                        <w:t xml:space="preserve">As one might expect, this time of the day is where people rush in. Clocking out of their school and offices at the same time will result with the buses becoming full in a blink of an eye. </w:t>
                       </w:r>
                     </w:p>
                   </w:txbxContent>
@@ -473,7 +487,7 @@
           <w:noProof/>
         </w:rPr>
         <w:drawing>
-          <wp:inline distT="0" distB="0" distL="0" distR="0" wp14:anchorId="7130C31B" wp14:editId="76B9CEB4">
+          <wp:inline distT="0" distB="0" distL="0" distR="0" wp14:anchorId="332D1AD8" wp14:editId="646BAB0E">
             <wp:extent cx="2514600" cy="2514600"/>
             <wp:effectExtent l="0" t="0" r="0" b="0"/>
             <wp:docPr id="4" name="Picture 4"/>
@@ -546,7 +560,7 @@
         <mc:AlternateContent>
           <mc:Choice Requires="wps">
             <w:drawing>
-              <wp:anchor distT="45720" distB="45720" distL="114300" distR="114300" simplePos="0" relativeHeight="251665408" behindDoc="0" locked="0" layoutInCell="1" allowOverlap="1" wp14:anchorId="1EA225A0" wp14:editId="4D8A2BDD">
+              <wp:anchor distT="45720" distB="45720" distL="114300" distR="114300" simplePos="0" relativeHeight="251665408" behindDoc="0" locked="0" layoutInCell="1" allowOverlap="1" wp14:anchorId="118E2915" wp14:editId="15CABAD0">
                 <wp:simplePos x="0" y="0"/>
                 <wp:positionH relativeFrom="margin">
                   <wp:posOffset>3238500</wp:posOffset>
@@ -596,6 +610,13 @@
                                 <w:lang w:val="en-US"/>
                               </w:rPr>
                             </w:pPr>
+                            <w:r>
+                              <w:rPr>
+                                <w:sz w:val="24"/>
+                                <w:lang w:val="en-US"/>
+                              </w:rPr>
+                              <w:t>The passengers just keep on coming and wont stop coming, even if the bus is on the way to its destination. The experience becomes like being a can of sardines.</w:t>
+                            </w:r>
                           </w:p>
                         </w:txbxContent>
                       </wps:txbx>
@@ -616,7 +637,7 @@
           </mc:Choice>
           <mc:Fallback>
             <w:pict>
-              <v:shape w14:anchorId="1EA225A0" id="_x0000_s1029" type="#_x0000_t202" style="position:absolute;margin-left:255pt;margin-top:1.5pt;width:238.5pt;height:190.5pt;z-index:251665408;visibility:visible;mso-wrap-style:square;mso-width-percent:0;mso-height-percent:0;mso-wrap-distance-left:9pt;mso-wrap-distance-top:3.6pt;mso-wrap-distance-right:9pt;mso-wrap-distance-bottom:3.6pt;mso-position-horizontal:absolute;mso-position-horizontal-relative:margin;mso-position-vertical:absolute;mso-position-vertical-relative:text;mso-width-percent:0;mso-height-percent:0;mso-width-relative:margin;mso-height-relative:margin;v-text-anchor:top" o:gfxdata="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">
+              <v:shape w14:anchorId="118E2915" id="_x0000_s1029" type="#_x0000_t202" style="position:absolute;margin-left:255pt;margin-top:1.5pt;width:238.5pt;height:190.5pt;z-index:251665408;visibility:visible;mso-wrap-style:square;mso-width-percent:0;mso-height-percent:0;mso-wrap-distance-left:9pt;mso-wrap-distance-top:3.6pt;mso-wrap-distance-right:9pt;mso-wrap-distance-bottom:3.6pt;mso-position-horizontal:absolute;mso-position-horizontal-relative:margin;mso-position-vertical:absolute;mso-position-vertical-relative:text;mso-width-percent:0;mso-height-percent:0;mso-width-relative:margin;mso-height-relative:margin;v-text-anchor:top" o:gfxdata="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">
                 <v:textbox>
                   <w:txbxContent>
                     <w:p>
@@ -626,6 +647,13 @@
                           <w:lang w:val="en-US"/>
                         </w:rPr>
                       </w:pPr>
+                      <w:r>
+                        <w:rPr>
+                          <w:sz w:val="24"/>
+                          <w:lang w:val="en-US"/>
+                        </w:rPr>
+                        <w:t>The passengers just keep on coming and wont stop coming, even if the bus is on the way to its destination. The experience becomes like being a can of sardines.</w:t>
+                      </w:r>
                     </w:p>
                   </w:txbxContent>
                 </v:textbox>
@@ -640,7 +668,7 @@
           <w:noProof/>
         </w:rPr>
         <w:drawing>
-          <wp:inline distT="0" distB="0" distL="0" distR="0" wp14:anchorId="170A1C8F" wp14:editId="79F660E7">
+          <wp:inline distT="0" distB="0" distL="0" distR="0" wp14:anchorId="1D6D692C" wp14:editId="09688BE3">
             <wp:extent cx="2838450" cy="2514600"/>
             <wp:effectExtent l="0" t="0" r="0" b="0"/>
             <wp:docPr id="5" name="Picture 5"/>
@@ -705,7 +733,7 @@
         <mc:AlternateContent>
           <mc:Choice Requires="wps">
             <w:drawing>
-              <wp:anchor distT="45720" distB="45720" distL="114300" distR="114300" simplePos="0" relativeHeight="251667456" behindDoc="0" locked="0" layoutInCell="1" allowOverlap="1" wp14:anchorId="63C05443" wp14:editId="646D8639">
+              <wp:anchor distT="45720" distB="45720" distL="114300" distR="114300" simplePos="0" relativeHeight="251667456" behindDoc="0" locked="0" layoutInCell="1" allowOverlap="1" wp14:anchorId="0ACB4136" wp14:editId="32915B82">
                 <wp:simplePos x="0" y="0"/>
                 <wp:positionH relativeFrom="margin">
                   <wp:posOffset>3238500</wp:posOffset>
@@ -760,7 +788,7 @@
                                 <w:sz w:val="24"/>
                                 <w:lang w:val="en-US"/>
                               </w:rPr>
-                              <w:t>Bus stop</w:t>
+                              <w:t>As the passengers drop-off their stops, they become more tired than in their work more often than not. It was as if all of their energy was spent on that bus ride alone.</w:t>
                             </w:r>
                           </w:p>
                         </w:txbxContent>
@@ -782,7 +810,7 @@
           </mc:Choice>
           <mc:Fallback>
             <w:pict>
-              <v:shape w14:anchorId="63C05443" id="_x0000_s1030" type="#_x0000_t202" style="position:absolute;margin-left:255pt;margin-top:1.45pt;width:238.5pt;height:207pt;z-index:251667456;visibility:visible;mso-wrap-style:square;mso-width-percent:0;mso-height-percent:0;mso-wrap-distance-left:9pt;mso-wrap-distance-top:3.6pt;mso-wrap-distance-right:9pt;mso-wrap-distance-bottom:3.6pt;mso-position-horizontal:absolute;mso-position-horizontal-relative:margin;mso-position-vertical:absolute;mso-position-vertical-relative:text;mso-width-percent:0;mso-height-percent:0;mso-width-relative:margin;mso-height-relative:margin;v-text-anchor:top" o:gfxdata="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">
+              <v:shape w14:anchorId="0ACB4136" id="_x0000_s1030" type="#_x0000_t202" style="position:absolute;margin-left:255pt;margin-top:1.45pt;width:238.5pt;height:207pt;z-index:251667456;visibility:visible;mso-wrap-style:square;mso-width-percent:0;mso-height-percent:0;mso-wrap-distance-left:9pt;mso-wrap-distance-top:3.6pt;mso-wrap-distance-right:9pt;mso-wrap-distance-bottom:3.6pt;mso-position-horizontal:absolute;mso-position-horizontal-relative:margin;mso-position-vertical:absolute;mso-position-vertical-relative:text;mso-width-percent:0;mso-height-percent:0;mso-width-relative:margin;mso-height-relative:margin;v-text-anchor:top" o:gfxdata="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">
                 <v:textbox>
                   <w:txbxContent>
                     <w:p>
@@ -797,7 +825,7 @@
                           <w:sz w:val="24"/>
                           <w:lang w:val="en-US"/>
                         </w:rPr>
-                        <w:t>Bus stop</w:t>
+                        <w:t>As the passengers drop-off their stops, they become more tired than in their work more often than not. It was as if all of their energy was spent on that bus ride alone.</w:t>
                       </w:r>
                     </w:p>
                   </w:txbxContent>
@@ -813,7 +841,7 @@
           <w:noProof/>
         </w:rPr>
         <w:drawing>
-          <wp:inline distT="0" distB="0" distL="0" distR="0" wp14:anchorId="21D68318" wp14:editId="3D6FEE49">
+          <wp:inline distT="0" distB="0" distL="0" distR="0" wp14:anchorId="0D70481F" wp14:editId="278B8217">
             <wp:extent cx="2800350" cy="2724150"/>
             <wp:effectExtent l="0" t="0" r="0" b="0"/>
             <wp:docPr id="6" name="Picture 6"/>
@@ -873,7 +901,7 @@
         <mc:AlternateContent>
           <mc:Choice Requires="wps">
             <w:drawing>
-              <wp:anchor distT="45720" distB="45720" distL="114300" distR="114300" simplePos="0" relativeHeight="251669504" behindDoc="0" locked="0" layoutInCell="1" allowOverlap="1" wp14:anchorId="67883A00" wp14:editId="70260D08">
+              <wp:anchor distT="45720" distB="45720" distL="114300" distR="114300" simplePos="0" relativeHeight="251669504" behindDoc="0" locked="0" layoutInCell="1" allowOverlap="1" wp14:anchorId="2E0A6201" wp14:editId="5F5E9C4C">
                 <wp:simplePos x="0" y="0"/>
                 <wp:positionH relativeFrom="margin">
                   <wp:posOffset>3276600</wp:posOffset>
@@ -928,7 +956,7 @@
                                 <w:sz w:val="24"/>
                                 <w:lang w:val="en-US"/>
                               </w:rPr>
-                              <w:t>zZZZzzzZZZz</w:t>
+                              <w:t>Thus, another day has gone by, and tomorrow will be another one. Doing the same things like the day that went away.</w:t>
                             </w:r>
                             <w:bookmarkStart w:id="0" w:name="_GoBack"/>
                             <w:bookmarkEnd w:id="0"/>
@@ -952,7 +980,7 @@
           </mc:Choice>
           <mc:Fallback>
             <w:pict>
-              <v:shape w14:anchorId="67883A00" id="_x0000_s1031" type="#_x0000_t202" style="position:absolute;margin-left:258pt;margin-top:1.35pt;width:238.5pt;height:207pt;z-index:251669504;visibility:visible;mso-wrap-style:square;mso-width-percent:0;mso-height-percent:0;mso-wrap-distance-left:9pt;mso-wrap-distance-top:3.6pt;mso-wrap-distance-right:9pt;mso-wrap-distance-bottom:3.6pt;mso-position-horizontal:absolute;mso-position-horizontal-relative:margin;mso-position-vertical:absolute;mso-position-vertical-relative:text;mso-width-percent:0;mso-height-percent:0;mso-width-relative:margin;mso-height-relative:margin;v-text-anchor:top" o:gfxdata="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">
+              <v:shape w14:anchorId="2E0A6201" id="_x0000_s1031" type="#_x0000_t202" style="position:absolute;margin-left:258pt;margin-top:1.35pt;width:238.5pt;height:207pt;z-index:251669504;visibility:visible;mso-wrap-style:square;mso-width-percent:0;mso-height-percent:0;mso-wrap-distance-left:9pt;mso-wrap-distance-top:3.6pt;mso-wrap-distance-right:9pt;mso-wrap-distance-bottom:3.6pt;mso-position-horizontal:absolute;mso-position-horizontal-relative:margin;mso-position-vertical:absolute;mso-position-vertical-relative:text;mso-width-percent:0;mso-height-percent:0;mso-width-relative:margin;mso-height-relative:margin;v-text-anchor:top" o:gfxdata="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">
                 <v:textbox>
                   <w:txbxContent>
                     <w:p>
@@ -967,7 +995,7 @@
                           <w:sz w:val="24"/>
                           <w:lang w:val="en-US"/>
                         </w:rPr>
-                        <w:t>zZZZzzzZZZz</w:t>
+                        <w:t>Thus, another day has gone by, and tomorrow will be another one. Doing the same things like the day that went away.</w:t>
                       </w:r>
                       <w:bookmarkStart w:id="1" w:name="_GoBack"/>
                       <w:bookmarkEnd w:id="1"/>
@@ -985,7 +1013,7 @@
           <w:noProof/>
         </w:rPr>
         <w:drawing>
-          <wp:inline distT="0" distB="0" distL="0" distR="0">
+          <wp:inline distT="0" distB="0" distL="0" distR="0" wp14:anchorId="4B9F0AF1" wp14:editId="2F7398A4">
             <wp:extent cx="2781300" cy="2628900"/>
             <wp:effectExtent l="0" t="0" r="0" b="0"/>
             <wp:docPr id="1" name="Picture 1"/>
@@ -1064,7 +1092,7 @@
       </w:pPr>
     </w:pPrDefault>
   </w:docDefaults>
-  <w:latentStyles w:defLockedState="0" w:defUIPriority="99" w:defSemiHidden="0" w:defUnhideWhenUsed="0" w:defQFormat="0" w:count="375">
+  <w:latentStyles w:defLockedState="0" w:defUIPriority="99" w:defSemiHidden="0" w:defUnhideWhenUsed="0" w:defQFormat="0" w:count="376">
     <w:lsdException w:name="Normal" w:uiPriority="0" w:qFormat="1"/>
     <w:lsdException w:name="heading 1" w:uiPriority="9" w:qFormat="1"/>
     <w:lsdException w:name="heading 2" w:semiHidden="1" w:uiPriority="9" w:unhideWhenUsed="1" w:qFormat="1"/>
@@ -1170,7 +1198,6 @@
     <w:lsdException w:name="HTML Sample" w:semiHidden="1" w:unhideWhenUsed="1"/>
     <w:lsdException w:name="HTML Typewriter" w:semiHidden="1" w:unhideWhenUsed="1"/>
     <w:lsdException w:name="HTML Variable" w:semiHidden="1" w:unhideWhenUsed="1"/>
-    <w:lsdException w:name="Normal Table" w:semiHidden="1" w:unhideWhenUsed="1"/>
     <w:lsdException w:name="annotation subject" w:semiHidden="1" w:unhideWhenUsed="1"/>
     <w:lsdException w:name="No List" w:semiHidden="1" w:unhideWhenUsed="1"/>
     <w:lsdException w:name="Outline List 1" w:semiHidden="1" w:unhideWhenUsed="1"/>
@@ -1217,10 +1244,8 @@
     <w:lsdException w:name="Table Subtle 2" w:semiHidden="1" w:unhideWhenUsed="1"/>
     <w:lsdException w:name="Table Web 1" w:semiHidden="1" w:unhideWhenUsed="1"/>
     <w:lsdException w:name="Table Web 2" w:semiHidden="1" w:unhideWhenUsed="1"/>
-    <w:lsdException w:name="Table Web 3" w:semiHidden="1" w:unhideWhenUsed="1"/>
     <w:lsdException w:name="Balloon Text" w:semiHidden="1" w:unhideWhenUsed="1"/>
     <w:lsdException w:name="Table Grid" w:uiPriority="39"/>
-    <w:lsdException w:name="Table Theme" w:semiHidden="1" w:unhideWhenUsed="1"/>
     <w:lsdException w:name="Placeholder Text" w:semiHidden="1"/>
     <w:lsdException w:name="No Spacing" w:uiPriority="1" w:qFormat="1"/>
     <w:lsdException w:name="Light Shading" w:uiPriority="60"/>
@@ -1440,6 +1465,7 @@
     <w:lsdException w:name="Smart Hyperlink" w:semiHidden="1" w:unhideWhenUsed="1"/>
     <w:lsdException w:name="Hashtag" w:semiHidden="1" w:unhideWhenUsed="1"/>
     <w:lsdException w:name="Unresolved Mention" w:semiHidden="1" w:unhideWhenUsed="1"/>
+    <w:lsdException w:name="Smart Link" w:semiHidden="1" w:unhideWhenUsed="1"/>
   </w:latentStyles>
   <w:style w:type="paragraph" w:default="1" w:styleId="Normal">
     <w:name w:val="Normal"/>

</xml_diff>